<commit_message>
add Machine Learning Overview - README.md
</commit_message>
<xml_diff>
--- a/ML.docx
+++ b/ML.docx
@@ -6,11 +6,9 @@
       <w:r>
         <w:t>Decomposing</w:t>
       </w:r>
-      <w:bookmarkStart w:id="0" w:name="_GoBack"/>
-      <w:bookmarkEnd w:id="0"/>
     </w:p>
     <w:p>
-      <w:hyperlink r:id="rId4" w:anchor="principal-component-analysis-pca" w:history="1">
+      <w:hyperlink r:id="rId7" w:anchor="principal-component-analysis-pca" w:history="1">
         <w:r>
           <w:rPr>
             <w:rStyle w:val="Hyperlink"/>
@@ -18,6 +16,466 @@
           <w:t>https://scikit-learn.org/stable/modules/decomposition.html#principal-component-analysis-pca</w:t>
         </w:r>
       </w:hyperlink>
+    </w:p>
+    <w:p/>
+    <w:p/>
+    <w:p>
+      <w:pPr>
+        <w:pStyle w:val="NormalWeb"/>
+        <w:shd w:val="clear" w:color="auto" w:fill="FFFFFF"/>
+        <w:spacing w:before="120" w:beforeAutospacing="0" w:after="120" w:afterAutospacing="0"/>
+        <w:rPr>
+          <w:rFonts w:ascii="Arial" w:hAnsi="Arial" w:cs="Arial"/>
+          <w:color w:val="222222"/>
+          <w:sz w:val="21"/>
+          <w:szCs w:val="21"/>
+        </w:rPr>
+      </w:pPr>
+      <w:r>
+        <w:t>LDA</w:t>
+      </w:r>
+      <w:r>
+        <w:t xml:space="preserve">: </w:t>
+      </w:r>
+      <w:r>
+        <w:rPr>
+          <w:rFonts w:ascii="Arial" w:hAnsi="Arial" w:cs="Arial"/>
+          <w:b/>
+          <w:bCs/>
+          <w:color w:val="222222"/>
+          <w:sz w:val="21"/>
+          <w:szCs w:val="21"/>
+        </w:rPr>
+        <w:t>Linear discriminant analysis</w:t>
+      </w:r>
+      <w:r>
+        <w:rPr>
+          <w:rFonts w:ascii="Arial" w:hAnsi="Arial" w:cs="Arial"/>
+          <w:color w:val="222222"/>
+          <w:sz w:val="21"/>
+          <w:szCs w:val="21"/>
+        </w:rPr>
+        <w:t> (</w:t>
+      </w:r>
+      <w:r>
+        <w:rPr>
+          <w:rFonts w:ascii="Arial" w:hAnsi="Arial" w:cs="Arial"/>
+          <w:b/>
+          <w:bCs/>
+          <w:color w:val="222222"/>
+          <w:sz w:val="21"/>
+          <w:szCs w:val="21"/>
+        </w:rPr>
+        <w:t>LDA</w:t>
+      </w:r>
+      <w:r>
+        <w:rPr>
+          <w:rFonts w:ascii="Arial" w:hAnsi="Arial" w:cs="Arial"/>
+          <w:color w:val="222222"/>
+          <w:sz w:val="21"/>
+          <w:szCs w:val="21"/>
+        </w:rPr>
+        <w:t>), </w:t>
+      </w:r>
+      <w:r>
+        <w:rPr>
+          <w:rFonts w:ascii="Arial" w:hAnsi="Arial" w:cs="Arial"/>
+          <w:b/>
+          <w:bCs/>
+          <w:color w:val="222222"/>
+          <w:sz w:val="21"/>
+          <w:szCs w:val="21"/>
+        </w:rPr>
+        <w:t>normal discriminant analysis</w:t>
+      </w:r>
+      <w:r>
+        <w:rPr>
+          <w:rFonts w:ascii="Arial" w:hAnsi="Arial" w:cs="Arial"/>
+          <w:color w:val="222222"/>
+          <w:sz w:val="21"/>
+          <w:szCs w:val="21"/>
+        </w:rPr>
+        <w:t> (</w:t>
+      </w:r>
+      <w:r>
+        <w:rPr>
+          <w:rFonts w:ascii="Arial" w:hAnsi="Arial" w:cs="Arial"/>
+          <w:b/>
+          <w:bCs/>
+          <w:color w:val="222222"/>
+          <w:sz w:val="21"/>
+          <w:szCs w:val="21"/>
+        </w:rPr>
+        <w:t>NDA</w:t>
+      </w:r>
+      <w:r>
+        <w:rPr>
+          <w:rFonts w:ascii="Arial" w:hAnsi="Arial" w:cs="Arial"/>
+          <w:color w:val="222222"/>
+          <w:sz w:val="21"/>
+          <w:szCs w:val="21"/>
+        </w:rPr>
+        <w:t>), or </w:t>
+      </w:r>
+      <w:r>
+        <w:rPr>
+          <w:rFonts w:ascii="Arial" w:hAnsi="Arial" w:cs="Arial"/>
+          <w:b/>
+          <w:bCs/>
+          <w:color w:val="222222"/>
+          <w:sz w:val="21"/>
+          <w:szCs w:val="21"/>
+        </w:rPr>
+        <w:t>discriminant function analysis</w:t>
+      </w:r>
+      <w:r>
+        <w:rPr>
+          <w:rFonts w:ascii="Arial" w:hAnsi="Arial" w:cs="Arial"/>
+          <w:color w:val="222222"/>
+          <w:sz w:val="21"/>
+          <w:szCs w:val="21"/>
+        </w:rPr>
+        <w:t> is a generalization of </w:t>
+      </w:r>
+      <w:r>
+        <w:rPr>
+          <w:rFonts w:ascii="Arial" w:hAnsi="Arial" w:cs="Arial"/>
+          <w:b/>
+          <w:bCs/>
+          <w:color w:val="222222"/>
+          <w:sz w:val="21"/>
+          <w:szCs w:val="21"/>
+        </w:rPr>
+        <w:t>Fisher's linear discriminant</w:t>
+      </w:r>
+      <w:r>
+        <w:rPr>
+          <w:rFonts w:ascii="Arial" w:hAnsi="Arial" w:cs="Arial"/>
+          <w:color w:val="222222"/>
+          <w:sz w:val="21"/>
+          <w:szCs w:val="21"/>
+        </w:rPr>
+        <w:t>, a method used in </w:t>
+      </w:r>
+      <w:hyperlink r:id="rId8" w:tooltip="Statistics" w:history="1">
+        <w:r>
+          <w:rPr>
+            <w:rStyle w:val="Hyperlink"/>
+            <w:rFonts w:ascii="Arial" w:hAnsi="Arial" w:cs="Arial"/>
+            <w:color w:val="0B0080"/>
+            <w:sz w:val="21"/>
+            <w:szCs w:val="21"/>
+          </w:rPr>
+          <w:t>statistics</w:t>
+        </w:r>
+      </w:hyperlink>
+      <w:r>
+        <w:rPr>
+          <w:rFonts w:ascii="Arial" w:hAnsi="Arial" w:cs="Arial"/>
+          <w:color w:val="222222"/>
+          <w:sz w:val="21"/>
+          <w:szCs w:val="21"/>
+        </w:rPr>
+        <w:t>, </w:t>
+      </w:r>
+      <w:hyperlink r:id="rId9" w:tooltip="Pattern recognition" w:history="1">
+        <w:r>
+          <w:rPr>
+            <w:rStyle w:val="Hyperlink"/>
+            <w:rFonts w:ascii="Arial" w:hAnsi="Arial" w:cs="Arial"/>
+            <w:color w:val="0B0080"/>
+            <w:sz w:val="21"/>
+            <w:szCs w:val="21"/>
+          </w:rPr>
+          <w:t>pattern recognition</w:t>
+        </w:r>
+      </w:hyperlink>
+      <w:r>
+        <w:rPr>
+          <w:rFonts w:ascii="Arial" w:hAnsi="Arial" w:cs="Arial"/>
+          <w:color w:val="222222"/>
+          <w:sz w:val="21"/>
+          <w:szCs w:val="21"/>
+        </w:rPr>
+        <w:t>, and </w:t>
+      </w:r>
+      <w:hyperlink r:id="rId10" w:tooltip="Machine learning" w:history="1">
+        <w:r>
+          <w:rPr>
+            <w:rStyle w:val="Hyperlink"/>
+            <w:rFonts w:ascii="Arial" w:hAnsi="Arial" w:cs="Arial"/>
+            <w:color w:val="0B0080"/>
+            <w:sz w:val="21"/>
+            <w:szCs w:val="21"/>
+          </w:rPr>
+          <w:t>machine learning</w:t>
+        </w:r>
+      </w:hyperlink>
+      <w:r>
+        <w:rPr>
+          <w:rFonts w:ascii="Arial" w:hAnsi="Arial" w:cs="Arial"/>
+          <w:color w:val="222222"/>
+          <w:sz w:val="21"/>
+          <w:szCs w:val="21"/>
+        </w:rPr>
+        <w:t> to find a </w:t>
+      </w:r>
+      <w:hyperlink r:id="rId11" w:tooltip="Linear combination" w:history="1">
+        <w:r>
+          <w:rPr>
+            <w:rStyle w:val="Hyperlink"/>
+            <w:rFonts w:ascii="Arial" w:hAnsi="Arial" w:cs="Arial"/>
+            <w:color w:val="0B0080"/>
+            <w:sz w:val="21"/>
+            <w:szCs w:val="21"/>
+          </w:rPr>
+          <w:t>linear combination</w:t>
+        </w:r>
+      </w:hyperlink>
+      <w:r>
+        <w:rPr>
+          <w:rFonts w:ascii="Arial" w:hAnsi="Arial" w:cs="Arial"/>
+          <w:color w:val="222222"/>
+          <w:sz w:val="21"/>
+          <w:szCs w:val="21"/>
+        </w:rPr>
+        <w:t> of </w:t>
+      </w:r>
+      <w:hyperlink r:id="rId12" w:tooltip="Features (pattern recognition)" w:history="1">
+        <w:r>
+          <w:rPr>
+            <w:rStyle w:val="Hyperlink"/>
+            <w:rFonts w:ascii="Arial" w:hAnsi="Arial" w:cs="Arial"/>
+            <w:color w:val="0B0080"/>
+            <w:sz w:val="21"/>
+            <w:szCs w:val="21"/>
+          </w:rPr>
+          <w:t>features</w:t>
+        </w:r>
+      </w:hyperlink>
+      <w:r>
+        <w:rPr>
+          <w:rFonts w:ascii="Arial" w:hAnsi="Arial" w:cs="Arial"/>
+          <w:color w:val="222222"/>
+          <w:sz w:val="21"/>
+          <w:szCs w:val="21"/>
+        </w:rPr>
+        <w:t> that characterizes or separates two or more classes of objects or events. The resulting combination may be used as a </w:t>
+      </w:r>
+      <w:hyperlink r:id="rId13" w:tooltip="Linear classifier" w:history="1">
+        <w:r>
+          <w:rPr>
+            <w:rStyle w:val="Hyperlink"/>
+            <w:rFonts w:ascii="Arial" w:hAnsi="Arial" w:cs="Arial"/>
+            <w:color w:val="0B0080"/>
+            <w:sz w:val="21"/>
+            <w:szCs w:val="21"/>
+          </w:rPr>
+          <w:t>linear classifier</w:t>
+        </w:r>
+      </w:hyperlink>
+      <w:r>
+        <w:rPr>
+          <w:rFonts w:ascii="Arial" w:hAnsi="Arial" w:cs="Arial"/>
+          <w:color w:val="222222"/>
+          <w:sz w:val="21"/>
+          <w:szCs w:val="21"/>
+        </w:rPr>
+        <w:t>, or, more commonly, for </w:t>
+      </w:r>
+      <w:hyperlink r:id="rId14" w:tooltip="Dimensionality reduction" w:history="1">
+        <w:r>
+          <w:rPr>
+            <w:rStyle w:val="Hyperlink"/>
+            <w:rFonts w:ascii="Arial" w:hAnsi="Arial" w:cs="Arial"/>
+            <w:color w:val="0B0080"/>
+            <w:sz w:val="21"/>
+            <w:szCs w:val="21"/>
+          </w:rPr>
+          <w:t>dimensionality reduction</w:t>
+        </w:r>
+      </w:hyperlink>
+      <w:r>
+        <w:rPr>
+          <w:rFonts w:ascii="Arial" w:hAnsi="Arial" w:cs="Arial"/>
+          <w:color w:val="222222"/>
+          <w:sz w:val="21"/>
+          <w:szCs w:val="21"/>
+        </w:rPr>
+        <w:t> before later </w:t>
+      </w:r>
+      <w:hyperlink r:id="rId15" w:tooltip="Statistical classification" w:history="1">
+        <w:r>
+          <w:rPr>
+            <w:rStyle w:val="Hyperlink"/>
+            <w:rFonts w:ascii="Arial" w:hAnsi="Arial" w:cs="Arial"/>
+            <w:color w:val="0B0080"/>
+            <w:sz w:val="21"/>
+            <w:szCs w:val="21"/>
+          </w:rPr>
+          <w:t>classification</w:t>
+        </w:r>
+      </w:hyperlink>
+      <w:r>
+        <w:rPr>
+          <w:rFonts w:ascii="Arial" w:hAnsi="Arial" w:cs="Arial"/>
+          <w:color w:val="222222"/>
+          <w:sz w:val="21"/>
+          <w:szCs w:val="21"/>
+        </w:rPr>
+        <w:t>.</w:t>
+      </w:r>
+    </w:p>
+    <w:p/>
+    <w:p>
+      <w:pPr>
+        <w:pStyle w:val="ListParagraph"/>
+        <w:numPr>
+          <w:ilvl w:val="0"/>
+          <w:numId w:val="1"/>
+        </w:numPr>
+      </w:pPr>
+      <w:hyperlink r:id="rId16" w:history="1">
+        <w:r>
+          <w:rPr>
+            <w:rStyle w:val="Hyperlink"/>
+          </w:rPr>
+          <w:t>https://www.youtube.com/watch?v=azXCzI57Yfc</w:t>
+        </w:r>
+      </w:hyperlink>
+    </w:p>
+    <w:p>
+      <w:pPr>
+        <w:pStyle w:val="ListParagraph"/>
+        <w:numPr>
+          <w:ilvl w:val="0"/>
+          <w:numId w:val="1"/>
+        </w:numPr>
+      </w:pPr>
+      <w:r>
+        <w:t>linear discriminant analysis example</w:t>
+      </w:r>
+      <w:r>
+        <w:t xml:space="preserve"> </w:t>
+      </w:r>
+      <w:hyperlink r:id="rId17" w:history="1">
+        <w:r>
+          <w:rPr>
+            <w:rStyle w:val="Hyperlink"/>
+          </w:rPr>
+          <w:t>https://en.wikipedia.org/wiki/Linear_discriminant_analysis</w:t>
+        </w:r>
+      </w:hyperlink>
+    </w:p>
+    <w:p>
+      <w:bookmarkStart w:id="0" w:name="_GoBack"/>
+      <w:bookmarkEnd w:id="0"/>
+    </w:p>
+    <w:p>
+      <w:pPr>
+        <w:pStyle w:val="NormalWeb"/>
+        <w:shd w:val="clear" w:color="auto" w:fill="FFFFFF"/>
+        <w:spacing w:before="120" w:beforeAutospacing="0" w:after="120" w:afterAutospacing="0"/>
+        <w:rPr>
+          <w:rFonts w:ascii="Arial" w:hAnsi="Arial" w:cs="Arial"/>
+          <w:color w:val="222222"/>
+          <w:sz w:val="21"/>
+          <w:szCs w:val="21"/>
+        </w:rPr>
+      </w:pPr>
+      <w:r>
+        <w:rPr>
+          <w:rFonts w:ascii="Arial" w:hAnsi="Arial" w:cs="Arial"/>
+          <w:color w:val="222222"/>
+          <w:sz w:val="21"/>
+          <w:szCs w:val="21"/>
+        </w:rPr>
+        <w:t>LDA is also closely related to </w:t>
+      </w:r>
+      <w:hyperlink r:id="rId18" w:tooltip="Principal component analysis" w:history="1">
+        <w:r>
+          <w:rPr>
+            <w:rStyle w:val="Hyperlink"/>
+            <w:rFonts w:ascii="Arial" w:hAnsi="Arial" w:cs="Arial"/>
+            <w:color w:val="0B0080"/>
+            <w:sz w:val="21"/>
+            <w:szCs w:val="21"/>
+          </w:rPr>
+          <w:t>principal component analysis</w:t>
+        </w:r>
+      </w:hyperlink>
+      <w:r>
+        <w:rPr>
+          <w:rFonts w:ascii="Arial" w:hAnsi="Arial" w:cs="Arial"/>
+          <w:color w:val="222222"/>
+          <w:sz w:val="21"/>
+          <w:szCs w:val="21"/>
+        </w:rPr>
+        <w:t> (PCA) and </w:t>
+      </w:r>
+      <w:hyperlink r:id="rId19" w:tooltip="Factor analysis" w:history="1">
+        <w:r>
+          <w:rPr>
+            <w:rStyle w:val="Hyperlink"/>
+            <w:rFonts w:ascii="Arial" w:hAnsi="Arial" w:cs="Arial"/>
+            <w:color w:val="0B0080"/>
+            <w:sz w:val="21"/>
+            <w:szCs w:val="21"/>
+          </w:rPr>
+          <w:t>factor analysis</w:t>
+        </w:r>
+      </w:hyperlink>
+      <w:r>
+        <w:rPr>
+          <w:rFonts w:ascii="Arial" w:hAnsi="Arial" w:cs="Arial"/>
+          <w:color w:val="222222"/>
+          <w:sz w:val="21"/>
+          <w:szCs w:val="21"/>
+        </w:rPr>
+        <w:t> in that they both look for linear combinations of variables which best explain the data.</w:t>
+      </w:r>
+      <w:hyperlink r:id="rId20" w:anchor="cite_note-Martinez:2001-4" w:history="1">
+        <w:r>
+          <w:rPr>
+            <w:rStyle w:val="Hyperlink"/>
+            <w:rFonts w:ascii="Arial" w:hAnsi="Arial" w:cs="Arial"/>
+            <w:color w:val="0B0080"/>
+            <w:sz w:val="17"/>
+            <w:szCs w:val="17"/>
+            <w:vertAlign w:val="superscript"/>
+          </w:rPr>
+          <w:t>[4]</w:t>
+        </w:r>
+      </w:hyperlink>
+      <w:r>
+        <w:rPr>
+          <w:rFonts w:ascii="Arial" w:hAnsi="Arial" w:cs="Arial"/>
+          <w:color w:val="222222"/>
+          <w:sz w:val="21"/>
+          <w:szCs w:val="21"/>
+        </w:rPr>
+        <w:t xml:space="preserve"> LDA explicitly attempts to model the difference between the classes of data. PCA, in contrast, does not </w:t>
+      </w:r>
+      <w:proofErr w:type="gramStart"/>
+      <w:r>
+        <w:rPr>
+          <w:rFonts w:ascii="Arial" w:hAnsi="Arial" w:cs="Arial"/>
+          <w:color w:val="222222"/>
+          <w:sz w:val="21"/>
+          <w:szCs w:val="21"/>
+        </w:rPr>
+        <w:t>take into account</w:t>
+      </w:r>
+      <w:proofErr w:type="gramEnd"/>
+      <w:r>
+        <w:rPr>
+          <w:rFonts w:ascii="Arial" w:hAnsi="Arial" w:cs="Arial"/>
+          <w:color w:val="222222"/>
+          <w:sz w:val="21"/>
+          <w:szCs w:val="21"/>
+        </w:rPr>
+        <w:t xml:space="preserve"> any difference in class, and factor analysis builds the feature combinations based on differences rather than similarities. Discriminant analysis is also different from factor analysis in that it is not an interdependence technique: a distinction between independent variables and dependent variables (also called criterion variables) must be made.</w:t>
+      </w:r>
     </w:p>
     <w:p/>
     <w:sectPr>
@@ -28,6 +486,176 @@
     </w:sectPr>
   </w:body>
 </w:document>
+</file>
+
+<file path=word/endnotes.xml><?xml version="1.0" encoding="utf-8"?>
+<w:endnotes xmlns:wpc="http://schemas.microsoft.com/office/word/2010/wordprocessingCanvas" xmlns:cx="http://schemas.microsoft.com/office/drawing/2014/chartex" xmlns:cx1="http://schemas.microsoft.com/office/drawing/2015/9/8/chartex" xmlns:cx2="http://schemas.microsoft.com/office/drawing/2015/10/21/chartex" xmlns:cx3="http://schemas.microsoft.com/office/drawing/2016/5/9/chartex" xmlns:cx4="http://schemas.microsoft.com/office/drawing/2016/5/10/chartex" xmlns:cx5="http://schemas.microsoft.com/office/drawing/2016/5/11/chartex" xmlns:cx6="http://schemas.microsoft.com/office/drawing/2016/5/12/chartex" xmlns:cx7="http://schemas.microsoft.com/office/drawing/2016/5/13/chartex" xmlns:cx8="http://schemas.microsoft.com/office/drawing/2016/5/14/chartex" xmlns:mc="http://schemas.openxmlformats.org/markup-compatibility/2006" xmlns:aink="http://schemas.microsoft.com/office/drawing/2016/ink" xmlns:am3d="http://schemas.microsoft.com/office/drawing/2017/model3d" xmlns:o="urn:schemas-microsoft-com:office:office" xmlns:r="http://schemas.openxmlformats.org/officeDocument/2006/relationships" xmlns:m="http://schemas.openxmlformats.org/officeDocument/2006/math" xmlns:v="urn:schemas-microsoft-com:vml" xmlns:wp14="http://schemas.microsoft.com/office/word/2010/wordprocessingDrawing" xmlns:wp="http://schemas.openxmlformats.org/drawingml/2006/wordprocessingDrawing" xmlns:w10="urn:schemas-microsoft-com:office:word" xmlns:w="http://schemas.openxmlformats.org/wordprocessingml/2006/main" xmlns:w14="http://schemas.microsoft.com/office/word/2010/wordml" xmlns:w15="http://schemas.microsoft.com/office/word/2012/wordml" xmlns:w16cid="http://schemas.microsoft.com/office/word/2016/wordml/cid" xmlns:w16se="http://schemas.microsoft.com/office/word/2015/wordml/symex" xmlns:wpg="http://schemas.microsoft.com/office/word/2010/wordprocessingGroup" xmlns:wpi="http://schemas.microsoft.com/office/word/2010/wordprocessingInk" xmlns:wne="http://schemas.microsoft.com/office/word/2006/wordml" xmlns:wps="http://schemas.microsoft.com/office/word/2010/wordprocessingShape" mc:Ignorable="w14 w15 w16se w16cid wp14">
+  <w:endnote w:type="separator" w:id="-1">
+    <w:p>
+      <w:pPr>
+        <w:spacing w:after="0" w:line="240" w:lineRule="auto"/>
+      </w:pPr>
+      <w:r>
+        <w:separator/>
+      </w:r>
+    </w:p>
+  </w:endnote>
+  <w:endnote w:type="continuationSeparator" w:id="0">
+    <w:p>
+      <w:pPr>
+        <w:spacing w:after="0" w:line="240" w:lineRule="auto"/>
+      </w:pPr>
+      <w:r>
+        <w:continuationSeparator/>
+      </w:r>
+    </w:p>
+  </w:endnote>
+</w:endnotes>
+</file>
+
+<file path=word/footnotes.xml><?xml version="1.0" encoding="utf-8"?>
+<w:footnotes xmlns:wpc="http://schemas.microsoft.com/office/word/2010/wordprocessingCanvas" xmlns:cx="http://schemas.microsoft.com/office/drawing/2014/chartex" xmlns:cx1="http://schemas.microsoft.com/office/drawing/2015/9/8/chartex" xmlns:cx2="http://schemas.microsoft.com/office/drawing/2015/10/21/chartex" xmlns:cx3="http://schemas.microsoft.com/office/drawing/2016/5/9/chartex" xmlns:cx4="http://schemas.microsoft.com/office/drawing/2016/5/10/chartex" xmlns:cx5="http://schemas.microsoft.com/office/drawing/2016/5/11/chartex" xmlns:cx6="http://schemas.microsoft.com/office/drawing/2016/5/12/chartex" xmlns:cx7="http://schemas.microsoft.com/office/drawing/2016/5/13/chartex" xmlns:cx8="http://schemas.microsoft.com/office/drawing/2016/5/14/chartex" xmlns:mc="http://schemas.openxmlformats.org/markup-compatibility/2006" xmlns:aink="http://schemas.microsoft.com/office/drawing/2016/ink" xmlns:am3d="http://schemas.microsoft.com/office/drawing/2017/model3d" xmlns:o="urn:schemas-microsoft-com:office:office" xmlns:r="http://schemas.openxmlformats.org/officeDocument/2006/relationships" xmlns:m="http://schemas.openxmlformats.org/officeDocument/2006/math" xmlns:v="urn:schemas-microsoft-com:vml" xmlns:wp14="http://schemas.microsoft.com/office/word/2010/wordprocessingDrawing" xmlns:wp="http://schemas.openxmlformats.org/drawingml/2006/wordprocessingDrawing" xmlns:w10="urn:schemas-microsoft-com:office:word" xmlns:w="http://schemas.openxmlformats.org/wordprocessingml/2006/main" xmlns:w14="http://schemas.microsoft.com/office/word/2010/wordml" xmlns:w15="http://schemas.microsoft.com/office/word/2012/wordml" xmlns:w16cid="http://schemas.microsoft.com/office/word/2016/wordml/cid" xmlns:w16se="http://schemas.microsoft.com/office/word/2015/wordml/symex" xmlns:wpg="http://schemas.microsoft.com/office/word/2010/wordprocessingGroup" xmlns:wpi="http://schemas.microsoft.com/office/word/2010/wordprocessingInk" xmlns:wne="http://schemas.microsoft.com/office/word/2006/wordml" xmlns:wps="http://schemas.microsoft.com/office/word/2010/wordprocessingShape" mc:Ignorable="w14 w15 w16se w16cid wp14">
+  <w:footnote w:type="separator" w:id="-1">
+    <w:p>
+      <w:pPr>
+        <w:spacing w:after="0" w:line="240" w:lineRule="auto"/>
+      </w:pPr>
+      <w:r>
+        <w:separator/>
+      </w:r>
+    </w:p>
+  </w:footnote>
+  <w:footnote w:type="continuationSeparator" w:id="0">
+    <w:p>
+      <w:pPr>
+        <w:spacing w:after="0" w:line="240" w:lineRule="auto"/>
+      </w:pPr>
+      <w:r>
+        <w:continuationSeparator/>
+      </w:r>
+    </w:p>
+  </w:footnote>
+</w:footnotes>
+</file>
+
+<file path=word/numbering.xml><?xml version="1.0" encoding="utf-8"?>
+<w:numbering xmlns:wpc="http://schemas.microsoft.com/office/word/2010/wordprocessingCanvas" xmlns:cx="http://schemas.microsoft.com/office/drawing/2014/chartex" xmlns:cx1="http://schemas.microsoft.com/office/drawing/2015/9/8/chartex" xmlns:cx2="http://schemas.microsoft.com/office/drawing/2015/10/21/chartex" xmlns:cx3="http://schemas.microsoft.com/office/drawing/2016/5/9/chartex" xmlns:cx4="http://schemas.microsoft.com/office/drawing/2016/5/10/chartex" xmlns:cx5="http://schemas.microsoft.com/office/drawing/2016/5/11/chartex" xmlns:cx6="http://schemas.microsoft.com/office/drawing/2016/5/12/chartex" xmlns:cx7="http://schemas.microsoft.com/office/drawing/2016/5/13/chartex" xmlns:cx8="http://schemas.microsoft.com/office/drawing/2016/5/14/chartex" xmlns:mc="http://schemas.openxmlformats.org/markup-compatibility/2006" xmlns:aink="http://schemas.microsoft.com/office/drawing/2016/ink" xmlns:am3d="http://schemas.microsoft.com/office/drawing/2017/model3d" xmlns:o="urn:schemas-microsoft-com:office:office" xmlns:r="http://schemas.openxmlformats.org/officeDocument/2006/relationships" xmlns:m="http://schemas.openxmlformats.org/officeDocument/2006/math" xmlns:v="urn:schemas-microsoft-com:vml" xmlns:wp14="http://schemas.microsoft.com/office/word/2010/wordprocessingDrawing" xmlns:wp="http://schemas.openxmlformats.org/drawingml/2006/wordprocessingDrawing" xmlns:w10="urn:schemas-microsoft-com:office:word" xmlns:w="http://schemas.openxmlformats.org/wordprocessingml/2006/main" xmlns:w14="http://schemas.microsoft.com/office/word/2010/wordml" xmlns:w15="http://schemas.microsoft.com/office/word/2012/wordml" xmlns:w16cid="http://schemas.microsoft.com/office/word/2016/wordml/cid" xmlns:w16se="http://schemas.microsoft.com/office/word/2015/wordml/symex" xmlns:wpg="http://schemas.microsoft.com/office/word/2010/wordprocessingGroup" xmlns:wpi="http://schemas.microsoft.com/office/word/2010/wordprocessingInk" xmlns:wne="http://schemas.microsoft.com/office/word/2006/wordml" xmlns:wps="http://schemas.microsoft.com/office/word/2010/wordprocessingShape" mc:Ignorable="w14 w15 w16se w16cid wp14">
+  <w:abstractNum w:abstractNumId="0" w15:restartNumberingAfterBreak="0">
+    <w:nsid w:val="05DA2C17"/>
+    <w:multiLevelType w:val="hybridMultilevel"/>
+    <w:tmpl w:val="890AE9E2"/>
+    <w:lvl w:ilvl="0" w:tplc="0CFA4982">
+      <w:numFmt w:val="bullet"/>
+      <w:lvlText w:val="-"/>
+      <w:lvlJc w:val="left"/>
+      <w:pPr>
+        <w:ind w:left="720" w:hanging="360"/>
+      </w:pPr>
+      <w:rPr>
+        <w:rFonts w:ascii="Calibri" w:eastAsiaTheme="minorEastAsia" w:hAnsi="Calibri" w:cs="Calibri" w:hint="default"/>
+      </w:rPr>
+    </w:lvl>
+    <w:lvl w:ilvl="1" w:tplc="04090003" w:tentative="1">
+      <w:start w:val="1"/>
+      <w:numFmt w:val="bullet"/>
+      <w:lvlText w:val="o"/>
+      <w:lvlJc w:val="left"/>
+      <w:pPr>
+        <w:ind w:left="1440" w:hanging="360"/>
+      </w:pPr>
+      <w:rPr>
+        <w:rFonts w:ascii="Courier New" w:hAnsi="Courier New" w:cs="Courier New" w:hint="default"/>
+      </w:rPr>
+    </w:lvl>
+    <w:lvl w:ilvl="2" w:tplc="04090005" w:tentative="1">
+      <w:start w:val="1"/>
+      <w:numFmt w:val="bullet"/>
+      <w:lvlText w:val=""/>
+      <w:lvlJc w:val="left"/>
+      <w:pPr>
+        <w:ind w:left="2160" w:hanging="360"/>
+      </w:pPr>
+      <w:rPr>
+        <w:rFonts w:ascii="Wingdings" w:hAnsi="Wingdings" w:hint="default"/>
+      </w:rPr>
+    </w:lvl>
+    <w:lvl w:ilvl="3" w:tplc="04090001" w:tentative="1">
+      <w:start w:val="1"/>
+      <w:numFmt w:val="bullet"/>
+      <w:lvlText w:val=""/>
+      <w:lvlJc w:val="left"/>
+      <w:pPr>
+        <w:ind w:left="2880" w:hanging="360"/>
+      </w:pPr>
+      <w:rPr>
+        <w:rFonts w:ascii="Symbol" w:hAnsi="Symbol" w:hint="default"/>
+      </w:rPr>
+    </w:lvl>
+    <w:lvl w:ilvl="4" w:tplc="04090003" w:tentative="1">
+      <w:start w:val="1"/>
+      <w:numFmt w:val="bullet"/>
+      <w:lvlText w:val="o"/>
+      <w:lvlJc w:val="left"/>
+      <w:pPr>
+        <w:ind w:left="3600" w:hanging="360"/>
+      </w:pPr>
+      <w:rPr>
+        <w:rFonts w:ascii="Courier New" w:hAnsi="Courier New" w:cs="Courier New" w:hint="default"/>
+      </w:rPr>
+    </w:lvl>
+    <w:lvl w:ilvl="5" w:tplc="04090005" w:tentative="1">
+      <w:start w:val="1"/>
+      <w:numFmt w:val="bullet"/>
+      <w:lvlText w:val=""/>
+      <w:lvlJc w:val="left"/>
+      <w:pPr>
+        <w:ind w:left="4320" w:hanging="360"/>
+      </w:pPr>
+      <w:rPr>
+        <w:rFonts w:ascii="Wingdings" w:hAnsi="Wingdings" w:hint="default"/>
+      </w:rPr>
+    </w:lvl>
+    <w:lvl w:ilvl="6" w:tplc="04090001" w:tentative="1">
+      <w:start w:val="1"/>
+      <w:numFmt w:val="bullet"/>
+      <w:lvlText w:val=""/>
+      <w:lvlJc w:val="left"/>
+      <w:pPr>
+        <w:ind w:left="5040" w:hanging="360"/>
+      </w:pPr>
+      <w:rPr>
+        <w:rFonts w:ascii="Symbol" w:hAnsi="Symbol" w:hint="default"/>
+      </w:rPr>
+    </w:lvl>
+    <w:lvl w:ilvl="7" w:tplc="04090003" w:tentative="1">
+      <w:start w:val="1"/>
+      <w:numFmt w:val="bullet"/>
+      <w:lvlText w:val="o"/>
+      <w:lvlJc w:val="left"/>
+      <w:pPr>
+        <w:ind w:left="5760" w:hanging="360"/>
+      </w:pPr>
+      <w:rPr>
+        <w:rFonts w:ascii="Courier New" w:hAnsi="Courier New" w:cs="Courier New" w:hint="default"/>
+      </w:rPr>
+    </w:lvl>
+    <w:lvl w:ilvl="8" w:tplc="04090005" w:tentative="1">
+      <w:start w:val="1"/>
+      <w:numFmt w:val="bullet"/>
+      <w:lvlText w:val=""/>
+      <w:lvlJc w:val="left"/>
+      <w:pPr>
+        <w:ind w:left="6480" w:hanging="360"/>
+      </w:pPr>
+      <w:rPr>
+        <w:rFonts w:ascii="Wingdings" w:hAnsi="Wingdings" w:hint="default"/>
+      </w:rPr>
+    </w:lvl>
+  </w:abstractNum>
+  <w:num w:numId="1">
+    <w:abstractNumId w:val="0"/>
+  </w:num>
+</w:numbering>
 </file>
 
 <file path=word/styles.xml><?xml version="1.0" encoding="utf-8"?>
@@ -153,6 +781,7 @@
     <w:lsdException w:name="HTML Sample" w:semiHidden="1" w:unhideWhenUsed="1"/>
     <w:lsdException w:name="HTML Typewriter" w:semiHidden="1" w:unhideWhenUsed="1"/>
     <w:lsdException w:name="HTML Variable" w:semiHidden="1" w:unhideWhenUsed="1"/>
+    <w:lsdException w:name="Normal Table" w:semiHidden="1" w:unhideWhenUsed="1"/>
     <w:lsdException w:name="annotation subject" w:semiHidden="1" w:unhideWhenUsed="1"/>
     <w:lsdException w:name="No List" w:semiHidden="1" w:unhideWhenUsed="1"/>
     <w:lsdException w:name="Outline List 1" w:semiHidden="1" w:unhideWhenUsed="1"/>
@@ -199,8 +828,10 @@
     <w:lsdException w:name="Table Subtle 2" w:semiHidden="1" w:unhideWhenUsed="1"/>
     <w:lsdException w:name="Table Web 1" w:semiHidden="1" w:unhideWhenUsed="1"/>
     <w:lsdException w:name="Table Web 2" w:semiHidden="1" w:unhideWhenUsed="1"/>
+    <w:lsdException w:name="Table Web 3" w:semiHidden="1" w:unhideWhenUsed="1"/>
     <w:lsdException w:name="Balloon Text" w:semiHidden="1" w:unhideWhenUsed="1"/>
     <w:lsdException w:name="Table Grid" w:uiPriority="39"/>
+    <w:lsdException w:name="Table Theme" w:semiHidden="1" w:unhideWhenUsed="1"/>
     <w:lsdException w:name="Placeholder Text" w:semiHidden="1"/>
     <w:lsdException w:name="No Spacing" w:uiPriority="1" w:qFormat="1"/>
     <w:lsdException w:name="Light Shading" w:uiPriority="60"/>
@@ -464,6 +1095,77 @@
       <w:color w:val="0000FF"/>
       <w:u w:val="single"/>
     </w:rPr>
+  </w:style>
+  <w:style w:type="paragraph" w:styleId="Header">
+    <w:name w:val="header"/>
+    <w:basedOn w:val="Normal"/>
+    <w:link w:val="HeaderChar"/>
+    <w:uiPriority w:val="99"/>
+    <w:unhideWhenUsed/>
+    <w:rsid w:val="00487BCB"/>
+    <w:pPr>
+      <w:tabs>
+        <w:tab w:val="center" w:pos="4680"/>
+        <w:tab w:val="right" w:pos="9360"/>
+      </w:tabs>
+      <w:spacing w:after="0" w:line="240" w:lineRule="auto"/>
+    </w:pPr>
+  </w:style>
+  <w:style w:type="character" w:customStyle="1" w:styleId="HeaderChar">
+    <w:name w:val="Header Char"/>
+    <w:basedOn w:val="DefaultParagraphFont"/>
+    <w:link w:val="Header"/>
+    <w:uiPriority w:val="99"/>
+    <w:rsid w:val="00487BCB"/>
+  </w:style>
+  <w:style w:type="paragraph" w:styleId="Footer">
+    <w:name w:val="footer"/>
+    <w:basedOn w:val="Normal"/>
+    <w:link w:val="FooterChar"/>
+    <w:uiPriority w:val="99"/>
+    <w:unhideWhenUsed/>
+    <w:rsid w:val="00487BCB"/>
+    <w:pPr>
+      <w:tabs>
+        <w:tab w:val="center" w:pos="4680"/>
+        <w:tab w:val="right" w:pos="9360"/>
+      </w:tabs>
+      <w:spacing w:after="0" w:line="240" w:lineRule="auto"/>
+    </w:pPr>
+  </w:style>
+  <w:style w:type="character" w:customStyle="1" w:styleId="FooterChar">
+    <w:name w:val="Footer Char"/>
+    <w:basedOn w:val="DefaultParagraphFont"/>
+    <w:link w:val="Footer"/>
+    <w:uiPriority w:val="99"/>
+    <w:rsid w:val="00487BCB"/>
+  </w:style>
+  <w:style w:type="paragraph" w:styleId="NormalWeb">
+    <w:name w:val="Normal (Web)"/>
+    <w:basedOn w:val="Normal"/>
+    <w:uiPriority w:val="99"/>
+    <w:semiHidden/>
+    <w:unhideWhenUsed/>
+    <w:rsid w:val="00487BCB"/>
+    <w:pPr>
+      <w:spacing w:before="100" w:beforeAutospacing="1" w:after="100" w:afterAutospacing="1" w:line="240" w:lineRule="auto"/>
+    </w:pPr>
+    <w:rPr>
+      <w:rFonts w:ascii="Times New Roman" w:eastAsia="Times New Roman" w:hAnsi="Times New Roman" w:cs="Times New Roman"/>
+      <w:sz w:val="24"/>
+      <w:szCs w:val="24"/>
+    </w:rPr>
+  </w:style>
+  <w:style w:type="paragraph" w:styleId="ListParagraph">
+    <w:name w:val="List Paragraph"/>
+    <w:basedOn w:val="Normal"/>
+    <w:uiPriority w:val="34"/>
+    <w:qFormat/>
+    <w:rsid w:val="00797F89"/>
+    <w:pPr>
+      <w:ind w:left="720"/>
+      <w:contextualSpacing/>
+    </w:pPr>
   </w:style>
 </w:styles>
 </file>

</xml_diff>